<commit_message>
Source Add, Formatting Revision
</commit_message>
<xml_diff>
--- a/bigblue.docx
+++ b/bigblue.docx
@@ -682,53 +682,56 @@
         <w:t xml:space="preserve">ocial </w:t>
       </w:r>
       <w:r>
+        <w:t>N</w:t>
+      </w:r>
+      <w:r>
+        <w:t xml:space="preserve">etworks,” </w:t>
+      </w:r>
+      <w:r>
+        <w:t>“</w:t>
+      </w:r>
+      <w:r>
+        <w:t>D</w:t>
+      </w:r>
+      <w:r>
+        <w:t xml:space="preserve">istributed </w:t>
+      </w:r>
+      <w:r>
+        <w:t>S</w:t>
+      </w:r>
+      <w:r>
+        <w:t xml:space="preserve">ocial </w:t>
+      </w:r>
+      <w:r>
+        <w:t>P</w:t>
+      </w:r>
+      <w:r>
+        <w:t>latforms,” and “</w:t>
+      </w:r>
+      <w:r>
+        <w:t>F</w:t>
+      </w:r>
+      <w:r>
+        <w:t xml:space="preserve">ederated </w:t>
+      </w:r>
+      <w:r>
+        <w:t>S</w:t>
+      </w:r>
+      <w:r>
+        <w:t xml:space="preserve">ocial </w:t>
+      </w:r>
+      <w:r>
+        <w:t>N</w:t>
+      </w:r>
+      <w:r>
+        <w:t xml:space="preserve">etworking” </w:t>
+      </w:r>
+      <w:r>
+        <w:t xml:space="preserve">fall together under the </w:t>
+      </w:r>
+      <w:r>
         <w:lastRenderedPageBreak/>
-        <w:t>N</w:t>
-      </w:r>
-      <w:r>
-        <w:t xml:space="preserve">etworks,” </w:t>
-      </w:r>
-      <w:r>
-        <w:t>“</w:t>
-      </w:r>
-      <w:r>
-        <w:t>D</w:t>
-      </w:r>
-      <w:r>
-        <w:t xml:space="preserve">istributed </w:t>
-      </w:r>
-      <w:r>
-        <w:t>S</w:t>
-      </w:r>
-      <w:r>
-        <w:t xml:space="preserve">ocial </w:t>
-      </w:r>
-      <w:r>
-        <w:t>P</w:t>
-      </w:r>
-      <w:r>
-        <w:t>latforms,” and “</w:t>
-      </w:r>
-      <w:r>
-        <w:t>F</w:t>
-      </w:r>
-      <w:r>
-        <w:t xml:space="preserve">ederated </w:t>
-      </w:r>
-      <w:r>
-        <w:t>S</w:t>
-      </w:r>
-      <w:r>
-        <w:t xml:space="preserve">ocial </w:t>
-      </w:r>
-      <w:r>
-        <w:t>N</w:t>
-      </w:r>
-      <w:r>
-        <w:t xml:space="preserve">etworking” </w:t>
-      </w:r>
-      <w:r>
-        <w:t>fall together under the category of “</w:t>
+        <w:t>category of “</w:t>
       </w:r>
       <w:r>
         <w:t>Distributed</w:t>
@@ -7397,7 +7400,7 @@
   <w:style w:type="paragraph" w:default="1" w:styleId="Normal">
     <w:name w:val="Normal"/>
     <w:qFormat/>
-    <w:rsid w:val="00FB4D24"/>
+    <w:rsid w:val="001F55A3"/>
     <w:rPr>
       <w:rFonts w:ascii="Adobe Caslon Pro" w:hAnsi="Adobe Caslon Pro"/>
       <w:sz w:val="24"/>
@@ -7412,7 +7415,7 @@
     <w:autoRedefine/>
     <w:uiPriority w:val="9"/>
     <w:qFormat/>
-    <w:rsid w:val="00FB4D24"/>
+    <w:rsid w:val="001F55A3"/>
     <w:pPr>
       <w:spacing w:before="240"/>
       <w:jc w:val="center"/>
@@ -7435,7 +7438,7 @@
     <w:autoRedefine/>
     <w:unhideWhenUsed/>
     <w:qFormat/>
-    <w:rsid w:val="00EF432C"/>
+    <w:rsid w:val="001F55A3"/>
     <w:pPr>
       <w:keepNext/>
       <w:keepLines/>
@@ -7459,7 +7462,7 @@
     <w:uiPriority w:val="9"/>
     <w:unhideWhenUsed/>
     <w:qFormat/>
-    <w:rsid w:val="00517B84"/>
+    <w:rsid w:val="001F55A3"/>
     <w:pPr>
       <w:keepNext/>
       <w:keepLines/>
@@ -7481,6 +7484,7 @@
     <w:uiPriority w:val="1"/>
     <w:semiHidden/>
     <w:unhideWhenUsed/>
+    <w:rsid w:val="001F55A3"/>
   </w:style>
   <w:style w:type="table" w:default="1" w:styleId="TableNormal">
     <w:name w:val="Normal Table"/>
@@ -7502,6 +7506,7 @@
     <w:uiPriority w:val="99"/>
     <w:semiHidden/>
     <w:unhideWhenUsed/>
+    <w:rsid w:val="001F55A3"/>
   </w:style>
   <w:style w:type="character" w:styleId="Hyperlink">
     <w:name w:val="Hyperlink"/>
@@ -7509,7 +7514,7 @@
     <w:uiPriority w:val="99"/>
     <w:unhideWhenUsed/>
     <w:qFormat/>
-    <w:rsid w:val="00FB4D24"/>
+    <w:rsid w:val="001F55A3"/>
     <w:rPr>
       <w:color w:val="490C6E"/>
       <w:u w:val="none"/>
@@ -7521,7 +7526,7 @@
     <w:uiPriority w:val="99"/>
     <w:semiHidden/>
     <w:unhideWhenUsed/>
-    <w:rsid w:val="00983865"/>
+    <w:rsid w:val="001F55A3"/>
     <w:rPr>
       <w:color w:val="605E5C"/>
       <w:shd w:val="clear" w:color="auto" w:fill="E1DFDD"/>
@@ -7535,14 +7540,14 @@
     <w:autoRedefine/>
     <w:uiPriority w:val="10"/>
     <w:qFormat/>
-    <w:rsid w:val="00FB4D24"/>
+    <w:rsid w:val="001F55A3"/>
     <w:pPr>
-      <w:spacing w:before="60" w:after="0" w:line="228" w:lineRule="auto"/>
+      <w:spacing w:before="60" w:after="0" w:line="700" w:lineRule="exact"/>
       <w:contextualSpacing/>
     </w:pPr>
     <w:rPr>
-      <w:rFonts w:ascii="Neue Kabel Medium" w:eastAsiaTheme="majorEastAsia" w:hAnsi="Neue Kabel Medium" w:cstheme="majorBidi"/>
-      <w:color w:val="002060"/>
+      <w:rFonts w:ascii="Proxima Nova ExCn Black" w:eastAsiaTheme="majorEastAsia" w:hAnsi="Proxima Nova ExCn Black" w:cstheme="majorBidi"/>
+      <w:color w:val="7030A0"/>
       <w:spacing w:val="-10"/>
       <w:kern w:val="28"/>
       <w:sz w:val="66"/>
@@ -7554,10 +7559,10 @@
     <w:basedOn w:val="DefaultParagraphFont"/>
     <w:link w:val="Title"/>
     <w:uiPriority w:val="10"/>
-    <w:rsid w:val="00FB4D24"/>
+    <w:rsid w:val="001F55A3"/>
     <w:rPr>
-      <w:rFonts w:ascii="Neue Kabel Medium" w:eastAsiaTheme="majorEastAsia" w:hAnsi="Neue Kabel Medium" w:cstheme="majorBidi"/>
-      <w:color w:val="002060"/>
+      <w:rFonts w:ascii="Proxima Nova ExCn Black" w:eastAsiaTheme="majorEastAsia" w:hAnsi="Proxima Nova ExCn Black" w:cstheme="majorBidi"/>
+      <w:color w:val="7030A0"/>
       <w:spacing w:val="-10"/>
       <w:kern w:val="28"/>
       <w:sz w:val="66"/>
@@ -7572,7 +7577,7 @@
     <w:autoRedefine/>
     <w:uiPriority w:val="11"/>
     <w:qFormat/>
-    <w:rsid w:val="00FB4D24"/>
+    <w:rsid w:val="001F55A3"/>
     <w:pPr>
       <w:numPr>
         <w:ilvl w:val="1"/>
@@ -7591,7 +7596,7 @@
     <w:basedOn w:val="DefaultParagraphFont"/>
     <w:link w:val="Subtitle"/>
     <w:uiPriority w:val="11"/>
-    <w:rsid w:val="00FB4D24"/>
+    <w:rsid w:val="001F55A3"/>
     <w:rPr>
       <w:rFonts w:ascii="IBM Plex Sans Condensed Light" w:eastAsiaTheme="minorEastAsia" w:hAnsi="IBM Plex Sans Condensed Light"/>
       <w:color w:val="5A5A5A" w:themeColor="text1" w:themeTint="A5"/>
@@ -7604,7 +7609,7 @@
     <w:link w:val="HeaderChar"/>
     <w:uiPriority w:val="99"/>
     <w:unhideWhenUsed/>
-    <w:rsid w:val="00983865"/>
+    <w:rsid w:val="001F55A3"/>
     <w:pPr>
       <w:tabs>
         <w:tab w:val="center" w:pos="4680"/>
@@ -7618,7 +7623,7 @@
     <w:basedOn w:val="DefaultParagraphFont"/>
     <w:link w:val="Header"/>
     <w:uiPriority w:val="99"/>
-    <w:rsid w:val="00983865"/>
+    <w:rsid w:val="001F55A3"/>
     <w:rPr>
       <w:rFonts w:ascii="Adobe Caslon Pro" w:hAnsi="Adobe Caslon Pro"/>
       <w:sz w:val="24"/>
@@ -7632,7 +7637,7 @@
     <w:uiPriority w:val="99"/>
     <w:unhideWhenUsed/>
     <w:qFormat/>
-    <w:rsid w:val="00FB4D24"/>
+    <w:rsid w:val="001F55A3"/>
     <w:pPr>
       <w:tabs>
         <w:tab w:val="center" w:pos="4680"/>
@@ -7659,7 +7664,7 @@
     <w:basedOn w:val="DefaultParagraphFont"/>
     <w:link w:val="Footer"/>
     <w:uiPriority w:val="99"/>
-    <w:rsid w:val="00FB4D24"/>
+    <w:rsid w:val="001F55A3"/>
     <w:rPr>
       <w:rFonts w:ascii="Inconsolata" w:hAnsi="Inconsolata"/>
       <w:color w:val="443852"/>
@@ -7681,7 +7686,7 @@
     <w:autoRedefine/>
     <w:uiPriority w:val="29"/>
     <w:qFormat/>
-    <w:rsid w:val="002A49AD"/>
+    <w:rsid w:val="001F55A3"/>
     <w:pPr>
       <w:spacing w:before="210" w:after="210" w:line="204" w:lineRule="auto"/>
       <w:ind w:left="210" w:right="870"/>
@@ -7698,7 +7703,7 @@
     <w:basedOn w:val="DefaultParagraphFont"/>
     <w:link w:val="Quote"/>
     <w:uiPriority w:val="29"/>
-    <w:rsid w:val="002A49AD"/>
+    <w:rsid w:val="001F55A3"/>
     <w:rPr>
       <w:rFonts w:ascii="Proxima Nova Cond" w:hAnsi="Proxima Nova Cond"/>
       <w:iCs/>
@@ -7712,7 +7717,7 @@
     <w:link w:val="DialogueExcerptChar"/>
     <w:autoRedefine/>
     <w:qFormat/>
-    <w:rsid w:val="00FB4D24"/>
+    <w:rsid w:val="001F55A3"/>
     <w:pPr>
       <w:pBdr>
         <w:top w:val="dotted" w:sz="4" w:space="1" w:color="auto"/>
@@ -7733,7 +7738,7 @@
     <w:name w:val="Dialogue/Excerpt Char"/>
     <w:basedOn w:val="DefaultParagraphFont"/>
     <w:link w:val="DialogueExcerpt"/>
-    <w:rsid w:val="00FB4D24"/>
+    <w:rsid w:val="001F55A3"/>
     <w:rPr>
       <w:rFonts w:ascii="IBM Plex Mono Light" w:hAnsi="IBM Plex Mono Light"/>
     </w:rPr>
@@ -7742,7 +7747,7 @@
     <w:name w:val="Heading 2 Char"/>
     <w:basedOn w:val="DefaultParagraphFont"/>
     <w:link w:val="Heading2"/>
-    <w:rsid w:val="00EF432C"/>
+    <w:rsid w:val="001F55A3"/>
     <w:rPr>
       <w:rFonts w:ascii="Neue Haas Unica W1G Black" w:eastAsiaTheme="majorEastAsia" w:hAnsi="Neue Haas Unica W1G Black" w:cstheme="majorBidi"/>
       <w:color w:val="0E0060"/>
@@ -7756,7 +7761,7 @@
     <w:link w:val="FootnoteChar"/>
     <w:autoRedefine/>
     <w:qFormat/>
-    <w:rsid w:val="005154CD"/>
+    <w:rsid w:val="001F55A3"/>
     <w:pPr>
       <w:spacing w:before="120"/>
       <w:ind w:left="144" w:right="720"/>
@@ -7774,7 +7779,7 @@
     <w:name w:val="Footnote Char"/>
     <w:basedOn w:val="E-mailSignatureChar"/>
     <w:link w:val="Footnote"/>
-    <w:rsid w:val="005154CD"/>
+    <w:rsid w:val="001F55A3"/>
     <w:rPr>
       <w:rFonts w:ascii="IBM Plex Sans Light" w:hAnsi="IBM Plex Sans Light"/>
       <w:spacing w:val="-10"/>
@@ -7790,7 +7795,7 @@
     <w:uiPriority w:val="99"/>
     <w:semiHidden/>
     <w:unhideWhenUsed/>
-    <w:rsid w:val="004B5B85"/>
+    <w:rsid w:val="001F55A3"/>
     <w:pPr>
       <w:spacing w:after="0" w:line="240" w:lineRule="auto"/>
     </w:pPr>
@@ -7801,7 +7806,7 @@
     <w:link w:val="E-mailSignature"/>
     <w:uiPriority w:val="99"/>
     <w:semiHidden/>
-    <w:rsid w:val="004B5B85"/>
+    <w:rsid w:val="001F55A3"/>
     <w:rPr>
       <w:rFonts w:ascii="Adobe Caslon Pro" w:hAnsi="Adobe Caslon Pro"/>
       <w:sz w:val="24"/>
@@ -7812,7 +7817,7 @@
     <w:basedOn w:val="DefaultParagraphFont"/>
     <w:link w:val="Heading3"/>
     <w:uiPriority w:val="9"/>
-    <w:rsid w:val="00616714"/>
+    <w:rsid w:val="001F55A3"/>
     <w:rPr>
       <w:rFonts w:ascii="Proxima Nova Medium" w:eastAsiaTheme="majorEastAsia" w:hAnsi="Proxima Nova Medium" w:cstheme="majorBidi"/>
       <w:color w:val="1F3763" w:themeColor="accent1" w:themeShade="7F"/>
@@ -7826,7 +7831,7 @@
     <w:link w:val="BylineChar"/>
     <w:autoRedefine/>
     <w:qFormat/>
-    <w:rsid w:val="00FB4D24"/>
+    <w:rsid w:val="001F55A3"/>
     <w:pPr>
       <w:spacing w:after="30" w:line="240" w:lineRule="auto"/>
       <w:ind w:firstLine="150"/>
@@ -7852,7 +7857,7 @@
     <w:name w:val="Byline Char"/>
     <w:basedOn w:val="SubtitleChar"/>
     <w:link w:val="Byline"/>
-    <w:rsid w:val="00FB4D24"/>
+    <w:rsid w:val="001F55A3"/>
     <w:rPr>
       <w:rFonts w:ascii="Kepler Std Medium Disp" w:eastAsiaTheme="minorEastAsia" w:hAnsi="Kepler Std Medium Disp"/>
       <w:color w:val="1C0021"/>
@@ -7874,7 +7879,7 @@
     <w:basedOn w:val="Normal"/>
     <w:autoRedefine/>
     <w:qFormat/>
-    <w:rsid w:val="00FB4D24"/>
+    <w:rsid w:val="001F55A3"/>
     <w:pPr>
       <w:spacing w:line="240" w:lineRule="auto"/>
       <w:ind w:left="1440" w:right="1440"/>
@@ -7891,7 +7896,7 @@
     <w:basedOn w:val="Normal"/>
     <w:uiPriority w:val="34"/>
     <w:qFormat/>
-    <w:rsid w:val="00FB4D24"/>
+    <w:rsid w:val="001F55A3"/>
     <w:pPr>
       <w:ind w:left="720"/>
       <w:contextualSpacing/>
@@ -7905,7 +7910,7 @@
     <w:uiPriority w:val="99"/>
     <w:unhideWhenUsed/>
     <w:qFormat/>
-    <w:rsid w:val="007217C6"/>
+    <w:rsid w:val="001F55A3"/>
     <w:pPr>
       <w:pBdr>
         <w:top w:val="single" w:sz="2" w:space="1" w:color="FFF1EB"/>
@@ -7937,7 +7942,7 @@
     <w:basedOn w:val="DefaultParagraphFont"/>
     <w:link w:val="FootnoteText"/>
     <w:uiPriority w:val="99"/>
-    <w:rsid w:val="007217C6"/>
+    <w:rsid w:val="001F55A3"/>
     <w:rPr>
       <w:rFonts w:ascii="FreightSansCndPro Light" w:hAnsi="FreightSansCndPro Light"/>
       <w:color w:val="000000"/>
@@ -7959,7 +7964,7 @@
     <w:uiPriority w:val="99"/>
     <w:semiHidden/>
     <w:unhideWhenUsed/>
-    <w:rsid w:val="005E054B"/>
+    <w:rsid w:val="001F55A3"/>
     <w:rPr>
       <w:vertAlign w:val="superscript"/>
     </w:rPr>
@@ -7970,7 +7975,7 @@
     <w:basedOn w:val="DefaultParagraphFont"/>
     <w:link w:val="Heading1"/>
     <w:uiPriority w:val="9"/>
-    <w:rsid w:val="00FB4D24"/>
+    <w:rsid w:val="001F55A3"/>
     <w:rPr>
       <w:rFonts w:ascii="Aktiv Grotesk Black" w:eastAsiaTheme="majorEastAsia" w:hAnsi="Aktiv Grotesk Black" w:cstheme="majorBidi"/>
       <w:caps/>
@@ -7985,7 +7990,7 @@
     <w:basedOn w:val="Quote"/>
     <w:autoRedefine/>
     <w:qFormat/>
-    <w:rsid w:val="00523342"/>
+    <w:rsid w:val="001F55A3"/>
     <w:pPr>
       <w:spacing w:line="192" w:lineRule="auto"/>
       <w:jc w:val="center"/>
@@ -8005,7 +8010,7 @@
     <w:uiPriority w:val="39"/>
     <w:unhideWhenUsed/>
     <w:qFormat/>
-    <w:rsid w:val="00D85824"/>
+    <w:rsid w:val="001F55A3"/>
     <w:pPr>
       <w:framePr w:w="2415" w:hSpace="75" w:vSpace="60" w:wrap="notBeside" w:vAnchor="page" w:hAnchor="page" w:y="-20" w:anchorLock="1"/>
       <w:pBdr>
@@ -8036,7 +8041,7 @@
     <w:uiPriority w:val="37"/>
     <w:unhideWhenUsed/>
     <w:qFormat/>
-    <w:rsid w:val="00DD679B"/>
+    <w:rsid w:val="001F55A3"/>
     <w:rPr>
       <w:rFonts w:ascii="Proxima Nova" w:hAnsi="Proxima Nova"/>
     </w:rPr>
@@ -8048,7 +8053,7 @@
     <w:uiPriority w:val="99"/>
     <w:semiHidden/>
     <w:unhideWhenUsed/>
-    <w:rsid w:val="000103A0"/>
+    <w:rsid w:val="001F55A3"/>
     <w:pPr>
       <w:spacing w:after="0" w:line="240" w:lineRule="auto"/>
     </w:pPr>
@@ -8064,7 +8069,7 @@
     <w:link w:val="DocumentMap"/>
     <w:uiPriority w:val="99"/>
     <w:semiHidden/>
-    <w:rsid w:val="000103A0"/>
+    <w:rsid w:val="001F55A3"/>
     <w:rPr>
       <w:rFonts w:ascii="Segoe UI" w:hAnsi="Segoe UI" w:cs="Segoe UI"/>
       <w:sz w:val="16"/>
@@ -8468,6 +8473,12 @@
 </file>
 
 <file path=customXml/item1.xml><?xml version="1.0" encoding="utf-8"?>
+<p:properties xmlns:p="http://schemas.microsoft.com/office/2006/metadata/properties" xmlns:xsi="http://www.w3.org/2001/XMLSchema-instance" xmlns:pc="http://schemas.microsoft.com/office/infopath/2007/PartnerControls">
+  <documentManagement/>
+</p:properties>
+</file>
+
+<file path=customXml/item2.xml><?xml version="1.0" encoding="utf-8"?>
 <b:Sources xmlns:b="http://schemas.openxmlformats.org/officeDocument/2006/bibliography" xmlns="http://schemas.openxmlformats.org/officeDocument/2006/bibliography" SelectedStyle="\MLASeventhEditionOfficeOnline.xsl" StyleName="MLA" Version="7">
   <b:Source>
     <b:Tag>UPI1</b:Tag>
@@ -10240,72 +10251,7 @@
 </b:Sources>
 </file>
 
-<file path=customXml/item2.xml><?xml version="1.0" encoding="utf-8"?>
-<p:properties xmlns:p="http://schemas.microsoft.com/office/2006/metadata/properties" xmlns:xsi="http://www.w3.org/2001/XMLSchema-instance" xmlns:pc="http://schemas.microsoft.com/office/infopath/2007/PartnerControls">
-  <documentManagement/>
-</p:properties>
-</file>
-
 <file path=customXml/item3.xml><?xml version="1.0" encoding="utf-8"?>
-<?mso-contentType ?>
-<FormTemplates xmlns="http://schemas.microsoft.com/sharepoint/v3/contenttype/forms">
-  <Display>DocumentLibraryForm</Display>
-  <Edit>DocumentLibraryForm</Edit>
-  <New>DocumentLibraryForm</New>
-</FormTemplates>
-</file>
-
-<file path=customXml/item4.xml><?xml version="1.0" encoding="utf-8"?>
-<?mso-contentType ?>
-<spe:Receivers xmlns:spe="http://schemas.microsoft.com/sharepoint/events">
-  <Receiver>
-    <Name>Document ID Generator</Name>
-    <Synchronization>Synchronous</Synchronization>
-    <Type>10001</Type>
-    <SequenceNumber>1000</SequenceNumber>
-    <Url/>
-    <Assembly>Microsoft.Office.DocumentManagement, Version=16.0.0.0, Culture=neutral, PublicKeyToken=71e9bce111e9429c</Assembly>
-    <Class>Microsoft.Office.DocumentManagement.Internal.DocIdHandler</Class>
-    <Data/>
-    <Filter/>
-  </Receiver>
-  <Receiver>
-    <Name>Document ID Generator</Name>
-    <Synchronization>Synchronous</Synchronization>
-    <Type>10002</Type>
-    <SequenceNumber>1001</SequenceNumber>
-    <Url/>
-    <Assembly>Microsoft.Office.DocumentManagement, Version=16.0.0.0, Culture=neutral, PublicKeyToken=71e9bce111e9429c</Assembly>
-    <Class>Microsoft.Office.DocumentManagement.Internal.DocIdHandler</Class>
-    <Data/>
-    <Filter/>
-  </Receiver>
-  <Receiver>
-    <Name>Document ID Generator</Name>
-    <Synchronization>Synchronous</Synchronization>
-    <Type>10004</Type>
-    <SequenceNumber>1002</SequenceNumber>
-    <Url/>
-    <Assembly>Microsoft.Office.DocumentManagement, Version=16.0.0.0, Culture=neutral, PublicKeyToken=71e9bce111e9429c</Assembly>
-    <Class>Microsoft.Office.DocumentManagement.Internal.DocIdHandler</Class>
-    <Data/>
-    <Filter/>
-  </Receiver>
-  <Receiver>
-    <Name>Document ID Generator</Name>
-    <Synchronization>Synchronous</Synchronization>
-    <Type>10006</Type>
-    <SequenceNumber>1003</SequenceNumber>
-    <Url/>
-    <Assembly>Microsoft.Office.DocumentManagement, Version=16.0.0.0, Culture=neutral, PublicKeyToken=71e9bce111e9429c</Assembly>
-    <Class>Microsoft.Office.DocumentManagement.Internal.DocIdHandler</Class>
-    <Data/>
-    <Filter/>
-  </Receiver>
-</spe:Receivers>
-</file>
-
-<file path=customXml/item5.xml><?xml version="1.0" encoding="utf-8"?>
 <ct:contentTypeSchema xmlns:ct="http://schemas.microsoft.com/office/2006/metadata/contentType" xmlns:ma="http://schemas.microsoft.com/office/2006/metadata/properties/metaAttributes" ct:_="" ma:_="" ma:contentTypeName="Document" ma:contentTypeID="0x010100C55DBFC5D0F8C34C867CDF9AA2092878" ma:contentTypeVersion="13" ma:contentTypeDescription="Create a new document." ma:contentTypeScope="" ma:versionID="31b18635c8d7ca76398548c789e21e46">
   <xsd:schema xmlns:xsd="http://www.w3.org/2001/XMLSchema" xmlns:xs="http://www.w3.org/2001/XMLSchema" xmlns:p="http://schemas.microsoft.com/office/2006/metadata/properties" xmlns:ns3="ec1b3083-c898-4e13-85ab-21356d62eab8" xmlns:ns4="f0ea5631-b632-4ace-b94c-2d3dd81fdfd6" targetNamespace="http://schemas.microsoft.com/office/2006/metadata/properties" ma:root="true" ma:fieldsID="e691e808e1d5599ebe03df6a95a1a425" ns3:_="" ns4:_="">
     <xsd:import namespace="ec1b3083-c898-4e13-85ab-21356d62eab8"/>
@@ -10553,7 +10499,75 @@
 </ct:contentTypeSchema>
 </file>
 
+<file path=customXml/item4.xml><?xml version="1.0" encoding="utf-8"?>
+<?mso-contentType ?>
+<spe:Receivers xmlns:spe="http://schemas.microsoft.com/sharepoint/events">
+  <Receiver>
+    <Name>Document ID Generator</Name>
+    <Synchronization>Synchronous</Synchronization>
+    <Type>10001</Type>
+    <SequenceNumber>1000</SequenceNumber>
+    <Url/>
+    <Assembly>Microsoft.Office.DocumentManagement, Version=16.0.0.0, Culture=neutral, PublicKeyToken=71e9bce111e9429c</Assembly>
+    <Class>Microsoft.Office.DocumentManagement.Internal.DocIdHandler</Class>
+    <Data/>
+    <Filter/>
+  </Receiver>
+  <Receiver>
+    <Name>Document ID Generator</Name>
+    <Synchronization>Synchronous</Synchronization>
+    <Type>10002</Type>
+    <SequenceNumber>1001</SequenceNumber>
+    <Url/>
+    <Assembly>Microsoft.Office.DocumentManagement, Version=16.0.0.0, Culture=neutral, PublicKeyToken=71e9bce111e9429c</Assembly>
+    <Class>Microsoft.Office.DocumentManagement.Internal.DocIdHandler</Class>
+    <Data/>
+    <Filter/>
+  </Receiver>
+  <Receiver>
+    <Name>Document ID Generator</Name>
+    <Synchronization>Synchronous</Synchronization>
+    <Type>10004</Type>
+    <SequenceNumber>1002</SequenceNumber>
+    <Url/>
+    <Assembly>Microsoft.Office.DocumentManagement, Version=16.0.0.0, Culture=neutral, PublicKeyToken=71e9bce111e9429c</Assembly>
+    <Class>Microsoft.Office.DocumentManagement.Internal.DocIdHandler</Class>
+    <Data/>
+    <Filter/>
+  </Receiver>
+  <Receiver>
+    <Name>Document ID Generator</Name>
+    <Synchronization>Synchronous</Synchronization>
+    <Type>10006</Type>
+    <SequenceNumber>1003</SequenceNumber>
+    <Url/>
+    <Assembly>Microsoft.Office.DocumentManagement, Version=16.0.0.0, Culture=neutral, PublicKeyToken=71e9bce111e9429c</Assembly>
+    <Class>Microsoft.Office.DocumentManagement.Internal.DocIdHandler</Class>
+    <Data/>
+    <Filter/>
+  </Receiver>
+</spe:Receivers>
+</file>
+
+<file path=customXml/item5.xml><?xml version="1.0" encoding="utf-8"?>
+<?mso-contentType ?>
+<FormTemplates xmlns="http://schemas.microsoft.com/sharepoint/v3/contenttype/forms">
+  <Display>DocumentLibraryForm</Display>
+  <Edit>DocumentLibraryForm</Edit>
+  <New>DocumentLibraryForm</New>
+</FormTemplates>
+</file>
+
 <file path=customXml/itemProps1.xml><?xml version="1.0" encoding="utf-8"?>
+<ds:datastoreItem xmlns:ds="http://schemas.openxmlformats.org/officeDocument/2006/customXml" ds:itemID="{67ED40E1-FE10-4C84-A911-E9799C011280}">
+  <ds:schemaRefs>
+    <ds:schemaRef ds:uri="http://schemas.microsoft.com/office/2006/metadata/properties"/>
+    <ds:schemaRef ds:uri="http://schemas.microsoft.com/office/infopath/2007/PartnerControls"/>
+  </ds:schemaRefs>
+</ds:datastoreItem>
+</file>
+
+<file path=customXml/itemProps2.xml><?xml version="1.0" encoding="utf-8"?>
 <ds:datastoreItem xmlns:ds="http://schemas.openxmlformats.org/officeDocument/2006/customXml" ds:itemID="{B1429E53-AA7E-4C70-BC53-ABA7EC90C4A2}">
   <ds:schemaRefs>
     <ds:schemaRef ds:uri="http://schemas.openxmlformats.org/officeDocument/2006/bibliography"/>
@@ -10562,32 +10576,7 @@
 </ds:datastoreItem>
 </file>
 
-<file path=customXml/itemProps2.xml><?xml version="1.0" encoding="utf-8"?>
-<ds:datastoreItem xmlns:ds="http://schemas.openxmlformats.org/officeDocument/2006/customXml" ds:itemID="{67ED40E1-FE10-4C84-A911-E9799C011280}">
-  <ds:schemaRefs>
-    <ds:schemaRef ds:uri="http://schemas.microsoft.com/office/2006/metadata/properties"/>
-    <ds:schemaRef ds:uri="http://schemas.microsoft.com/office/infopath/2007/PartnerControls"/>
-  </ds:schemaRefs>
-</ds:datastoreItem>
-</file>
-
 <file path=customXml/itemProps3.xml><?xml version="1.0" encoding="utf-8"?>
-<ds:datastoreItem xmlns:ds="http://schemas.openxmlformats.org/officeDocument/2006/customXml" ds:itemID="{A61A4AF2-A7AC-4BF6-B457-965FBB9E8F63}">
-  <ds:schemaRefs>
-    <ds:schemaRef ds:uri="http://schemas.microsoft.com/sharepoint/v3/contenttype/forms"/>
-  </ds:schemaRefs>
-</ds:datastoreItem>
-</file>
-
-<file path=customXml/itemProps4.xml><?xml version="1.0" encoding="utf-8"?>
-<ds:datastoreItem xmlns:ds="http://schemas.openxmlformats.org/officeDocument/2006/customXml" ds:itemID="{E895A88A-31C2-413B-84DC-D456BAACB1D4}">
-  <ds:schemaRefs>
-    <ds:schemaRef ds:uri="http://schemas.microsoft.com/sharepoint/events"/>
-  </ds:schemaRefs>
-</ds:datastoreItem>
-</file>
-
-<file path=customXml/itemProps5.xml><?xml version="1.0" encoding="utf-8"?>
 <ds:datastoreItem xmlns:ds="http://schemas.openxmlformats.org/officeDocument/2006/customXml" ds:itemID="{EFD11DD3-BC82-4B10-837C-8A5E457C7B76}">
   <ds:schemaRefs>
     <ds:schemaRef ds:uri="http://schemas.microsoft.com/office/2006/metadata/contentType"/>
@@ -10604,4 +10593,20 @@
     <ds:schemaRef ds:uri="http://schemas.microsoft.com/internal/obd"/>
   </ds:schemaRefs>
 </ds:datastoreItem>
+</file>
+
+<file path=customXml/itemProps4.xml><?xml version="1.0" encoding="utf-8"?>
+<ds:datastoreItem xmlns:ds="http://schemas.openxmlformats.org/officeDocument/2006/customXml" ds:itemID="{E895A88A-31C2-413B-84DC-D456BAACB1D4}">
+  <ds:schemaRefs>
+    <ds:schemaRef ds:uri="http://schemas.microsoft.com/sharepoint/events"/>
+  </ds:schemaRefs>
+</ds:datastoreItem>
+</file>
+
+<file path=customXml/itemProps5.xml><?xml version="1.0" encoding="utf-8"?>
+<ds:datastoreItem xmlns:ds="http://schemas.openxmlformats.org/officeDocument/2006/customXml" ds:itemID="{A61A4AF2-A7AC-4BF6-B457-965FBB9E8F63}">
+  <ds:schemaRefs>
+    <ds:schemaRef ds:uri="http://schemas.microsoft.com/sharepoint/v3/contenttype/forms"/>
+  </ds:schemaRefs>
+</ds:datastoreItem>
 </file>
</xml_diff>